<commit_message>
Added some lecurers notes
</commit_message>
<xml_diff>
--- a/Incremental.docx
+++ b/Incremental.docx
@@ -4,6 +4,27 @@
   <w:body>
     <w:p>
       <w:pPr>
+        <w:rPr>
+          <w:lang w:val="en-US"/>
+        </w:rPr>
+      </w:pPr>
+      <w:r>
+        <w:rPr>
+          <w:lang w:val="en-US"/>
+        </w:rPr>
+        <w:t>Fixed price contract like waterfall, as requirements</w:t>
+      </w:r>
+      <w:bookmarkStart w:id="0" w:name="_GoBack"/>
+      <w:bookmarkEnd w:id="0"/>
+      <w:r>
+        <w:rPr>
+          <w:lang w:val="en-US"/>
+        </w:rPr>
+        <w:t xml:space="preserve"> are known</w:t>
+      </w:r>
+    </w:p>
+    <w:p>
+      <w:pPr>
         <w:pStyle w:val="Heading2"/>
         <w:rPr>
           <w:lang w:val="en-US"/>
@@ -26,7 +47,26 @@
         <w:rPr>
           <w:lang w:val="en-US"/>
         </w:rPr>
-        <w:t>Shows result early on</w:t>
+        <w:t xml:space="preserve">Shows result early </w:t>
+      </w:r>
+      <w:r>
+        <w:rPr>
+          <w:lang w:val="en-US"/>
+        </w:rPr>
+        <w:t>on (Partial product delivery early)</w:t>
+      </w:r>
+    </w:p>
+    <w:p>
+      <w:pPr>
+        <w:rPr>
+          <w:lang w:val="en-US"/>
+        </w:rPr>
+      </w:pPr>
+      <w:r>
+        <w:rPr>
+          <w:lang w:val="en-US"/>
+        </w:rPr>
+        <w:t>Feedback Potential</w:t>
       </w:r>
     </w:p>
     <w:p>
@@ -131,6 +171,19 @@
     </w:p>
     <w:p>
       <w:pPr>
+        <w:rPr>
+          <w:lang w:val="en-US"/>
+        </w:rPr>
+      </w:pPr>
+      <w:r>
+        <w:rPr>
+          <w:lang w:val="en-US"/>
+        </w:rPr>
+        <w:t>Cost of staff is very expensive</w:t>
+      </w:r>
+    </w:p>
+    <w:p>
+      <w:pPr>
         <w:pStyle w:val="Heading2"/>
         <w:rPr>
           <w:lang w:val="en-US"/>
@@ -161,6 +214,19 @@
         <w:rPr>
           <w:lang w:val="en-US"/>
         </w:rPr>
+        <w:t xml:space="preserve">Available skilled personal </w:t>
+      </w:r>
+    </w:p>
+    <w:p>
+      <w:pPr>
+        <w:rPr>
+          <w:lang w:val="en-US"/>
+        </w:rPr>
+      </w:pPr>
+      <w:r>
+        <w:rPr>
+          <w:lang w:val="en-US"/>
+        </w:rPr>
         <w:t>When a new technology is involved</w:t>
       </w:r>
     </w:p>
@@ -179,6 +245,69 @@
     </w:p>
     <w:p>
       <w:pPr>
+        <w:rPr>
+          <w:lang w:val="en-US"/>
+        </w:rPr>
+      </w:pPr>
+      <w:r>
+        <w:rPr>
+          <w:lang w:val="en-US"/>
+        </w:rPr>
+        <w:t>Fixed number of iterations</w:t>
+      </w:r>
+    </w:p>
+    <w:p>
+      <w:pPr>
+        <w:rPr>
+          <w:lang w:val="en-US"/>
+        </w:rPr>
+      </w:pPr>
+      <w:r>
+        <w:rPr>
+          <w:lang w:val="en-US"/>
+        </w:rPr>
+        <w:t>Requirements must be known</w:t>
+      </w:r>
+    </w:p>
+    <w:p>
+      <w:pPr>
+        <w:rPr>
+          <w:lang w:val="en-US"/>
+        </w:rPr>
+      </w:pPr>
+      <w:r>
+        <w:rPr>
+          <w:lang w:val="en-US"/>
+        </w:rPr>
+        <w:t xml:space="preserve">Natural fragmentation of </w:t>
+      </w:r>
+      <w:r>
+        <w:rPr>
+          <w:lang w:val="en-US"/>
+        </w:rPr>
+        <w:t>requirements (</w:t>
+      </w:r>
+      <w:r>
+        <w:rPr>
+          <w:lang w:val="en-US"/>
+        </w:rPr>
+        <w:t xml:space="preserve">Split </w:t>
+      </w:r>
+      <w:r>
+        <w:rPr>
+          <w:lang w:val="en-US"/>
+        </w:rPr>
+        <w:t>GUI, functionality</w:t>
+      </w:r>
+      <w:r>
+        <w:rPr>
+          <w:lang w:val="en-US"/>
+        </w:rPr>
+        <w:t>, each package could be an increment)</w:t>
+      </w:r>
+    </w:p>
+    <w:p>
+      <w:pPr>
         <w:pStyle w:val="Heading2"/>
         <w:rPr>
           <w:lang w:val="en-US"/>
@@ -209,6 +338,7 @@
         <w:rPr>
           <w:lang w:val="en-US"/>
         </w:rPr>
+        <w:lastRenderedPageBreak/>
         <w:t>Image</w:t>
       </w:r>
     </w:p>
@@ -218,7 +348,6 @@
           <w:lang w:val="en-US"/>
         </w:rPr>
       </w:pPr>
-      <w:bookmarkStart w:id="0" w:name="_GoBack"/>
       <w:r>
         <w:rPr>
           <w:noProof/>
@@ -266,7 +395,6 @@
           </wp:inline>
         </w:drawing>
       </w:r>
-      <w:bookmarkEnd w:id="0"/>
     </w:p>
     <w:p>
       <w:pPr>

</xml_diff>